<commit_message>
added SIR fiducial curves to fig 1A,B  hot copy = Understanding Covid-19 societal interaction_4.docx
</commit_message>
<xml_diff>
--- a/Notebooks/covid-19-caution/Understanding Covid-19 societal interaction_4.docx
+++ b/Notebooks/covid-19-caution/Understanding Covid-19 societal interaction_4.docx
@@ -3514,21 +3514,16 @@
         </w:rPr>
         <w:t xml:space="preserve"> </w:t>
       </w:r>
-    </w:p>
-    <w:p>
-      <w:pPr>
-        <w:ind w:firstLine="142"/>
-      </w:pPr>
-      <w:ins w:id="40" w:author="Norman Packard" w:date="2020-08-20T00:12:00Z">
+      <w:ins w:id="40" w:author="Norman Packard" w:date="2020-08-23T22:09:00Z">
         <w:r>
           <w:rPr>
             <w:noProof/>
           </w:rPr>
           <w:drawing>
-            <wp:inline distT="0" distB="0" distL="0" distR="0" wp14:anchorId="34D2056C" wp14:editId="78A0D2B8">
+            <wp:inline distT="0" distB="0" distL="0" distR="0" wp14:anchorId="60C0D6A3" wp14:editId="210168D6">
               <wp:extent cx="5727700" cy="3736340"/>
               <wp:effectExtent l="0" t="0" r="0" b="0"/>
-              <wp:docPr id="28" name="Picture 28"/>
+              <wp:docPr id="30" name="Picture 30"/>
               <wp:cNvGraphicFramePr>
                 <a:graphicFrameLocks xmlns:a="http://schemas.openxmlformats.org/drawingml/2006/main" noChangeAspect="1"/>
               </wp:cNvGraphicFramePr>
@@ -3536,7 +3531,7 @@
                 <a:graphicData uri="http://schemas.openxmlformats.org/drawingml/2006/picture">
                   <pic:pic xmlns:pic="http://schemas.openxmlformats.org/drawingml/2006/picture">
                     <pic:nvPicPr>
-                      <pic:cNvPr id="28" name="Picture 28"/>
+                      <pic:cNvPr id="30" name="Picture 30"/>
                       <pic:cNvPicPr/>
                     </pic:nvPicPr>
                     <pic:blipFill>
@@ -3567,6 +3562,11 @@
           </w:drawing>
         </w:r>
       </w:ins>
+    </w:p>
+    <w:p>
+      <w:pPr>
+        <w:ind w:firstLine="142"/>
+      </w:pPr>
     </w:p>
     <w:p>
       <w:pPr>
@@ -4024,6 +4024,33 @@
           <w:t xml:space="preserve"> </w:t>
         </w:r>
       </w:ins>
+      <w:ins w:id="61" w:author="Norman Packard" w:date="2020-08-23T22:09:00Z">
+        <w:r>
+          <w:rPr>
+            <w:sz w:val="22"/>
+            <w:szCs w:val="22"/>
+          </w:rPr>
+          <w:t xml:space="preserve">For reference, </w:t>
+        </w:r>
+      </w:ins>
+      <w:ins w:id="62" w:author="Norman Packard" w:date="2020-08-23T22:10:00Z">
+        <w:r>
+          <w:rPr>
+            <w:sz w:val="22"/>
+            <w:szCs w:val="22"/>
+          </w:rPr>
+          <w:t xml:space="preserve">infection rate and daily infection rate of a standard </w:t>
+        </w:r>
+      </w:ins>
+      <w:ins w:id="63" w:author="Norman Packard" w:date="2020-08-23T22:11:00Z">
+        <w:r>
+          <w:rPr>
+            <w:sz w:val="22"/>
+            <w:szCs w:val="22"/>
+          </w:rPr>
+          <w:t>SIR model is shown in pink dashed lines, in (A) and (B), respectively.</w:t>
+        </w:r>
+      </w:ins>
     </w:p>
     <w:p>
       <w:pPr>
@@ -4038,13 +4065,13 @@
       <w:pPr>
         <w:jc w:val="both"/>
         <w:rPr>
-          <w:moveFrom w:id="61" w:author="Norman Packard" w:date="2020-08-20T00:19:00Z"/>
+          <w:moveFrom w:id="64" w:author="Norman Packard" w:date="2020-08-20T00:19:00Z"/>
           <w:sz w:val="22"/>
           <w:szCs w:val="22"/>
         </w:rPr>
       </w:pPr>
-      <w:moveFromRangeStart w:id="62" w:author="Norman Packard" w:date="2020-08-20T00:19:00Z" w:name="move48775215"/>
-      <w:moveFrom w:id="63" w:author="Norman Packard" w:date="2020-08-20T00:19:00Z">
+      <w:moveFromRangeStart w:id="65" w:author="Norman Packard" w:date="2020-08-20T00:19:00Z" w:name="move48775215"/>
+      <w:moveFrom w:id="66" w:author="Norman Packard" w:date="2020-08-20T00:19:00Z">
         <w:r>
           <w:rPr>
             <w:sz w:val="22"/>
@@ -4152,7 +4179,7 @@
         </w:r>
       </w:moveFrom>
     </w:p>
-    <w:moveFromRangeEnd w:id="62"/>
+    <w:moveFromRangeEnd w:id="65"/>
     <w:p>
       <w:pPr>
         <w:rPr>
@@ -5301,14 +5328,20 @@
       </w:r>
     </w:p>
     <w:p>
+      <w:pPr>
+        <w:jc w:val="center"/>
+        <w:pPrChange w:id="67" w:author="Norman Packard" w:date="2020-08-23T22:08:00Z">
+          <w:pPr/>
+        </w:pPrChange>
+      </w:pPr>
       <w:r>
         <w:rPr>
           <w:noProof/>
         </w:rPr>
         <w:lastRenderedPageBreak/>
         <w:drawing>
-          <wp:inline distT="0" distB="0" distL="0" distR="0" wp14:anchorId="08E21003" wp14:editId="2B6A80A8">
-            <wp:extent cx="5727700" cy="5577840"/>
+          <wp:inline distT="0" distB="0" distL="0" distR="0" wp14:anchorId="08E21003" wp14:editId="1FA3A335">
+            <wp:extent cx="4816554" cy="4690533"/>
             <wp:effectExtent l="0" t="0" r="0" b="0"/>
             <wp:docPr id="43" name="Picture 43" descr="A close up of a map&#10;&#10;Description automatically generated"/>
             <wp:cNvGraphicFramePr>
@@ -5322,7 +5355,7 @@
                     <pic:cNvPicPr/>
                   </pic:nvPicPr>
                   <pic:blipFill>
-                    <a:blip r:embed="rId21">
+                    <a:blip r:embed="rId21" cstate="print">
                       <a:extLst>
                         <a:ext uri="{28A0092B-C50C-407E-A947-70E740481C1C}">
                           <a14:useLocalDpi xmlns:a14="http://schemas.microsoft.com/office/drawing/2010/main" val="0"/>
@@ -5336,7 +5369,7 @@
                   <pic:spPr>
                     <a:xfrm>
                       <a:off x="0" y="0"/>
-                      <a:ext cx="5727700" cy="5577840"/>
+                      <a:ext cx="4827196" cy="4700897"/>
                     </a:xfrm>
                     <a:prstGeom prst="rect">
                       <a:avLst/>
@@ -5911,98 +5944,6 @@
         <w:rPr>
           <w:sz w:val="22"/>
           <w:lang/>
-          <w:rPrChange w:id="64" w:author="John McCaskill" w:date="2020-08-17T23:35:00Z">
-            <w:rPr>
-              <w:sz w:val="22"/>
-              <w:szCs w:val="22"/>
-            </w:rPr>
-          </w:rPrChange>
-        </w:rPr>
-        <w:t>Exposure=0.4</w:t>
-      </w:r>
-      <w:r>
-        <w:rPr>
-          <w:sz w:val="22"/>
-          <w:szCs w:val="22"/>
-          <w:lang w:val="en-US"/>
-        </w:rPr>
-        <w:t>,</w:t>
-      </w:r>
-      <w:r>
-        <w:rPr>
-          <w:sz w:val="22"/>
-          <w:lang/>
-          <w:rPrChange w:id="65" w:author="John McCaskill" w:date="2020-08-17T23:35:00Z">
-            <w:rPr>
-              <w:sz w:val="22"/>
-              <w:szCs w:val="22"/>
-            </w:rPr>
-          </w:rPrChange>
-        </w:rPr>
-        <w:t xml:space="preserve"> IncubPeriod=5</w:t>
-      </w:r>
-      <w:r>
-        <w:rPr>
-          <w:sz w:val="22"/>
-          <w:szCs w:val="22"/>
-          <w:lang w:val="en-US"/>
-        </w:rPr>
-        <w:t>,</w:t>
-      </w:r>
-      <w:r>
-        <w:rPr>
-          <w:sz w:val="22"/>
-          <w:lang/>
-          <w:rPrChange w:id="66" w:author="John McCaskill" w:date="2020-08-17T23:35:00Z">
-            <w:rPr>
-              <w:sz w:val="22"/>
-              <w:szCs w:val="22"/>
-            </w:rPr>
-          </w:rPrChange>
-        </w:rPr>
-        <w:t xml:space="preserve"> DurMildInf=10</w:t>
-      </w:r>
-      <w:r>
-        <w:rPr>
-          <w:sz w:val="22"/>
-          <w:szCs w:val="22"/>
-          <w:lang w:val="en-US"/>
-        </w:rPr>
-        <w:t>,</w:t>
-      </w:r>
-      <w:r>
-        <w:rPr>
-          <w:sz w:val="22"/>
-          <w:szCs w:val="22"/>
-          <w:lang w:val="en-US"/>
-        </w:rPr>
-        <w:t xml:space="preserve"> </w:t>
-      </w:r>
-      <w:r>
-        <w:rPr>
-          <w:sz w:val="22"/>
-          <w:lang/>
-          <w:rPrChange w:id="67" w:author="John McCaskill" w:date="2020-08-17T23:35:00Z">
-            <w:rPr>
-              <w:sz w:val="22"/>
-              <w:szCs w:val="22"/>
-            </w:rPr>
-          </w:rPrChange>
-        </w:rPr>
-        <w:t>FracMild=0.7</w:t>
-      </w:r>
-      <w:r>
-        <w:rPr>
-          <w:sz w:val="22"/>
-          <w:szCs w:val="22"/>
-          <w:lang w:val="en-US"/>
-        </w:rPr>
-        <w:t>,</w:t>
-      </w:r>
-      <w:r>
-        <w:rPr>
-          <w:sz w:val="22"/>
-          <w:lang/>
           <w:rPrChange w:id="68" w:author="John McCaskill" w:date="2020-08-17T23:35:00Z">
             <w:rPr>
               <w:sz w:val="22"/>
@@ -6010,7 +5951,7 @@
             </w:rPr>
           </w:rPrChange>
         </w:rPr>
-        <w:t xml:space="preserve">  FracSevere=0.20</w:t>
+        <w:t>Exposure=0.4</w:t>
       </w:r>
       <w:r>
         <w:rPr>
@@ -6018,7 +5959,7 @@
           <w:szCs w:val="22"/>
           <w:lang w:val="en-US"/>
         </w:rPr>
-        <w:t xml:space="preserve">, </w:t>
+        <w:t>,</w:t>
       </w:r>
       <w:r>
         <w:rPr>
@@ -6031,7 +5972,7 @@
             </w:rPr>
           </w:rPrChange>
         </w:rPr>
-        <w:t>FracCritical=0.1</w:t>
+        <w:t xml:space="preserve"> IncubPeriod=5</w:t>
       </w:r>
       <w:r>
         <w:rPr>
@@ -6040,13 +5981,6 @@
           <w:lang w:val="en-US"/>
         </w:rPr>
         <w:t>,</w:t>
-      </w:r>
-      <w:r>
-        <w:rPr>
-          <w:sz w:val="22"/>
-          <w:szCs w:val="22"/>
-        </w:rPr>
-        <w:t xml:space="preserve"> </w:t>
       </w:r>
       <w:r>
         <w:rPr>
@@ -6059,7 +5993,7 @@
             </w:rPr>
           </w:rPrChange>
         </w:rPr>
-        <w:t>CFR=0.05</w:t>
+        <w:t xml:space="preserve"> DurMildInf=10</w:t>
       </w:r>
       <w:r>
         <w:rPr>
@@ -6067,7 +6001,15 @@
           <w:szCs w:val="22"/>
           <w:lang w:val="en-US"/>
         </w:rPr>
-        <w:t xml:space="preserve">, </w:t>
+        <w:t>,</w:t>
+      </w:r>
+      <w:r>
+        <w:rPr>
+          <w:sz w:val="22"/>
+          <w:szCs w:val="22"/>
+          <w:lang w:val="en-US"/>
+        </w:rPr>
+        <w:t xml:space="preserve"> </w:t>
       </w:r>
       <w:r>
         <w:rPr>
@@ -6080,7 +6022,7 @@
             </w:rPr>
           </w:rPrChange>
         </w:rPr>
-        <w:t>TimeICUDeath=5</w:t>
+        <w:t>FracMild=0.7</w:t>
       </w:r>
       <w:r>
         <w:rPr>
@@ -6088,7 +6030,7 @@
           <w:szCs w:val="22"/>
           <w:lang w:val="en-US"/>
         </w:rPr>
-        <w:t xml:space="preserve">, </w:t>
+        <w:t>,</w:t>
       </w:r>
       <w:r>
         <w:rPr>
@@ -6101,7 +6043,7 @@
             </w:rPr>
           </w:rPrChange>
         </w:rPr>
-        <w:t>DurHosp=4</w:t>
+        <w:t xml:space="preserve">  FracSevere=0.20</w:t>
       </w:r>
       <w:r>
         <w:rPr>
@@ -6109,7 +6051,7 @@
           <w:szCs w:val="22"/>
           <w:lang w:val="en-US"/>
         </w:rPr>
-        <w:t>,</w:t>
+        <w:t xml:space="preserve">, </w:t>
       </w:r>
       <w:r>
         <w:rPr>
@@ -6122,7 +6064,7 @@
             </w:rPr>
           </w:rPrChange>
         </w:rPr>
-        <w:t xml:space="preserve"> FracConfirmedDet=0.125</w:t>
+        <w:t>FracCritical=0.1</w:t>
       </w:r>
       <w:r>
         <w:rPr>
@@ -6136,7 +6078,6 @@
         <w:rPr>
           <w:sz w:val="22"/>
           <w:szCs w:val="22"/>
-          <w:lang w:val="en-US"/>
         </w:rPr>
         <w:t xml:space="preserve"> </w:t>
       </w:r>
@@ -6151,7 +6092,7 @@
             </w:rPr>
           </w:rPrChange>
         </w:rPr>
-        <w:t>FracDeathsDet=1.0</w:t>
+        <w:t>CFR=0.05</w:t>
       </w:r>
       <w:r>
         <w:rPr>
@@ -6172,6 +6113,98 @@
             </w:rPr>
           </w:rPrChange>
         </w:rPr>
+        <w:t>TimeICUDeath=5</w:t>
+      </w:r>
+      <w:r>
+        <w:rPr>
+          <w:sz w:val="22"/>
+          <w:szCs w:val="22"/>
+          <w:lang w:val="en-US"/>
+        </w:rPr>
+        <w:t xml:space="preserve">, </w:t>
+      </w:r>
+      <w:r>
+        <w:rPr>
+          <w:sz w:val="22"/>
+          <w:lang/>
+          <w:rPrChange w:id="76" w:author="John McCaskill" w:date="2020-08-17T23:35:00Z">
+            <w:rPr>
+              <w:sz w:val="22"/>
+              <w:szCs w:val="22"/>
+            </w:rPr>
+          </w:rPrChange>
+        </w:rPr>
+        <w:t>DurHosp=4</w:t>
+      </w:r>
+      <w:r>
+        <w:rPr>
+          <w:sz w:val="22"/>
+          <w:szCs w:val="22"/>
+          <w:lang w:val="en-US"/>
+        </w:rPr>
+        <w:t>,</w:t>
+      </w:r>
+      <w:r>
+        <w:rPr>
+          <w:sz w:val="22"/>
+          <w:lang/>
+          <w:rPrChange w:id="77" w:author="John McCaskill" w:date="2020-08-17T23:35:00Z">
+            <w:rPr>
+              <w:sz w:val="22"/>
+              <w:szCs w:val="22"/>
+            </w:rPr>
+          </w:rPrChange>
+        </w:rPr>
+        <w:t xml:space="preserve"> FracConfirmedDet=0.125</w:t>
+      </w:r>
+      <w:r>
+        <w:rPr>
+          <w:sz w:val="22"/>
+          <w:szCs w:val="22"/>
+          <w:lang w:val="en-US"/>
+        </w:rPr>
+        <w:t>,</w:t>
+      </w:r>
+      <w:r>
+        <w:rPr>
+          <w:sz w:val="22"/>
+          <w:szCs w:val="22"/>
+          <w:lang w:val="en-US"/>
+        </w:rPr>
+        <w:t xml:space="preserve"> </w:t>
+      </w:r>
+      <w:r>
+        <w:rPr>
+          <w:sz w:val="22"/>
+          <w:lang/>
+          <w:rPrChange w:id="78" w:author="John McCaskill" w:date="2020-08-17T23:35:00Z">
+            <w:rPr>
+              <w:sz w:val="22"/>
+              <w:szCs w:val="22"/>
+            </w:rPr>
+          </w:rPrChange>
+        </w:rPr>
+        <w:t>FracDeathsDet=1.0</w:t>
+      </w:r>
+      <w:r>
+        <w:rPr>
+          <w:sz w:val="22"/>
+          <w:szCs w:val="22"/>
+          <w:lang w:val="en-US"/>
+        </w:rPr>
+        <w:t xml:space="preserve">, </w:t>
+      </w:r>
+      <w:r>
+        <w:rPr>
+          <w:sz w:val="22"/>
+          <w:lang/>
+          <w:rPrChange w:id="79" w:author="John McCaskill" w:date="2020-08-17T23:35:00Z">
+            <w:rPr>
+              <w:sz w:val="22"/>
+              <w:szCs w:val="22"/>
+            </w:rPr>
+          </w:rPrChange>
+        </w:rPr>
         <w:t>ICUFrac= 0.001</w:t>
       </w:r>
       <w:r>
@@ -6227,7 +6260,7 @@
         <w:rPr>
           <w:sz w:val="22"/>
           <w:lang/>
-          <w:rPrChange w:id="76" w:author="John McCaskill" w:date="2020-08-17T23:35:00Z">
+          <w:rPrChange w:id="80" w:author="John McCaskill" w:date="2020-08-17T23:35:00Z">
             <w:rPr>
               <w:sz w:val="22"/>
               <w:szCs w:val="22"/>
@@ -6879,7 +6912,7 @@
             <w:pPr>
               <w:ind w:left="-35" w:firstLine="1"/>
             </w:pPr>
-            <w:ins w:id="77" w:author="John McCaskill" w:date="2020-08-17T23:35:00Z">
+            <w:ins w:id="81" w:author="John McCaskill" w:date="2020-08-17T23:35:00Z">
               <w:r>
                 <w:rPr>
                   <w:noProof/>
@@ -6921,7 +6954,7 @@
                 </w:drawing>
               </w:r>
             </w:ins>
-            <w:del w:id="78" w:author="John McCaskill" w:date="2020-08-17T23:35:00Z">
+            <w:del w:id="82" w:author="John McCaskill" w:date="2020-08-17T23:35:00Z">
               <w:r>
                 <w:rPr>
                   <w:noProof/>
@@ -7044,7 +7077,7 @@
             <w:pPr>
               <w:ind w:left="-35" w:firstLine="1"/>
             </w:pPr>
-            <w:ins w:id="79" w:author="John McCaskill" w:date="2020-08-17T23:35:00Z">
+            <w:ins w:id="83" w:author="John McCaskill" w:date="2020-08-17T23:35:00Z">
               <w:r>
                 <w:rPr>
                   <w:noProof/>
@@ -7086,7 +7119,7 @@
                 </w:drawing>
               </w:r>
             </w:ins>
-            <w:del w:id="80" w:author="John McCaskill" w:date="2020-08-17T23:35:00Z">
+            <w:del w:id="84" w:author="John McCaskill" w:date="2020-08-17T23:35:00Z">
               <w:r>
                 <w:rPr>
                   <w:noProof/>

</xml_diff>